<commit_message>
phone update & road map
</commit_message>
<xml_diff>
--- a/public/temp.docx
+++ b/public/temp.docx
@@ -104,6 +104,7 @@
                               </w:rPr>
                               <w:t xml:space="preserve">IMAGE </w:t>
                             </w:r>
+                            <w:proofErr w:type="spellStart"/>
                             <w:r>
                               <w:rPr>
                                 <w:rFonts w:ascii="Consolas" w:eastAsia="Times New Roman" w:hAnsi="Consolas" w:cs="Courier New"/>
@@ -115,6 +116,7 @@
                               </w:rPr>
                               <w:t>img</w:t>
                             </w:r>
+                            <w:proofErr w:type="spellEnd"/>
                             <w:r>
                               <w:rPr>
                                 <w:rFonts w:ascii="Consolas" w:eastAsia="Times New Roman" w:hAnsi="Consolas" w:cs="Courier New"/>
@@ -205,6 +207,7 @@
                         </w:rPr>
                         <w:t xml:space="preserve">IMAGE </w:t>
                       </w:r>
+                      <w:proofErr w:type="spellStart"/>
                       <w:r>
                         <w:rPr>
                           <w:rFonts w:ascii="Consolas" w:eastAsia="Times New Roman" w:hAnsi="Consolas" w:cs="Courier New"/>
@@ -216,6 +219,7 @@
                         </w:rPr>
                         <w:t>img</w:t>
                       </w:r>
+                      <w:proofErr w:type="spellEnd"/>
                       <w:r>
                         <w:rPr>
                           <w:rFonts w:ascii="Consolas" w:eastAsia="Times New Roman" w:hAnsi="Consolas" w:cs="Courier New"/>
@@ -474,7 +478,15 @@
                                 <w:pStyle w:val="Description"/>
                               </w:pPr>
                               <w:r>
-                                <w:t>{desc}</w:t>
+                                <w:t>{</w:t>
+                              </w:r>
+                              <w:proofErr w:type="spellStart"/>
+                              <w:r>
+                                <w:t>desc</w:t>
+                              </w:r>
+                              <w:proofErr w:type="spellEnd"/>
+                              <w:r>
+                                <w:t>}</w:t>
                               </w:r>
                             </w:p>
                           </w:txbxContent>
@@ -602,7 +614,15 @@
                           <w:pStyle w:val="Description"/>
                         </w:pPr>
                         <w:r>
-                          <w:t>{desc}</w:t>
+                          <w:t>{</w:t>
+                        </w:r>
+                        <w:proofErr w:type="spellStart"/>
+                        <w:r>
+                          <w:t>desc</w:t>
+                        </w:r>
+                        <w:proofErr w:type="spellEnd"/>
+                        <w:r>
+                          <w:t>}</w:t>
                         </w:r>
                       </w:p>
                     </w:txbxContent>
@@ -699,7 +719,15 @@
                               <w:pStyle w:val="PreparationSteps"/>
                             </w:pPr>
                             <w:r>
-                              <w:t>{INS $step.text}</w:t>
+                              <w:t>{INS $</w:t>
+                            </w:r>
+                            <w:proofErr w:type="spellStart"/>
+                            <w:r>
+                              <w:t>step.text</w:t>
+                            </w:r>
+                            <w:proofErr w:type="spellEnd"/>
+                            <w:r>
+                              <w:t>}</w:t>
                             </w:r>
                           </w:p>
                           <w:p>
@@ -769,7 +797,15 @@
                         <w:pStyle w:val="PreparationSteps"/>
                       </w:pPr>
                       <w:r>
-                        <w:t>{INS $step.text}</w:t>
+                        <w:t>{INS $</w:t>
+                      </w:r>
+                      <w:proofErr w:type="spellStart"/>
+                      <w:r>
+                        <w:t>step.text</w:t>
+                      </w:r>
+                      <w:proofErr w:type="spellEnd"/>
+                      <w:r>
+                        <w:t>}</w:t>
                       </w:r>
                     </w:p>
                     <w:p>
@@ -906,7 +942,7 @@
         <mc:AlternateContent>
           <mc:Choice Requires="wpg">
             <w:drawing>
-              <wp:anchor distT="0" distB="0" distL="114300" distR="114300" simplePos="0" relativeHeight="251661312" behindDoc="0" locked="0" layoutInCell="1" allowOverlap="1" wp14:anchorId="5D4C23CD" wp14:editId="60CFA5F0">
+              <wp:anchor distT="0" distB="0" distL="114300" distR="114300" simplePos="0" relativeHeight="251661312" behindDoc="0" locked="0" layoutInCell="1" allowOverlap="1" wp14:anchorId="5D4C23CD" wp14:editId="5C84C0C7">
                 <wp:simplePos x="0" y="0"/>
                 <wp:positionH relativeFrom="page">
                   <wp:posOffset>474345</wp:posOffset>
@@ -943,7 +979,9 @@
                             <a:avLst/>
                           </a:prstGeom>
                           <a:solidFill>
-                            <a:srgbClr val="FDC109"/>
+                            <a:schemeClr val="accent1">
+                              <a:lumMod val="75000"/>
+                            </a:schemeClr>
                           </a:solidFill>
                           <a:ln>
                             <a:noFill/>
@@ -1039,7 +1077,29 @@
                                   <w:sz w:val="28"/>
                                   <w:szCs w:val="28"/>
                                 </w:rPr>
-                                <w:t>{ing}</w:t>
+                                <w:t>{</w:t>
+                              </w:r>
+                              <w:proofErr w:type="spellStart"/>
+                              <w:r>
+                                <w:rPr>
+                                  <w:rFonts w:ascii="Segoe UI" w:hAnsi="Segoe UI" w:cs="Segoe UI"/>
+                                  <w:color w:val="000000" w:themeColor="text1"/>
+                                  <w:kern w:val="24"/>
+                                  <w:sz w:val="28"/>
+                                  <w:szCs w:val="28"/>
+                                </w:rPr>
+                                <w:t>ing</w:t>
+                              </w:r>
+                              <w:proofErr w:type="spellEnd"/>
+                              <w:r>
+                                <w:rPr>
+                                  <w:rFonts w:ascii="Segoe UI" w:hAnsi="Segoe UI" w:cs="Segoe UI"/>
+                                  <w:color w:val="000000" w:themeColor="text1"/>
+                                  <w:kern w:val="24"/>
+                                  <w:sz w:val="28"/>
+                                  <w:szCs w:val="28"/>
+                                </w:rPr>
+                                <w:t>}</w:t>
                               </w:r>
                             </w:p>
                           </w:txbxContent>
@@ -1056,8 +1116,8 @@
           </mc:Choice>
           <mc:Fallback>
             <w:pict>
-              <v:group w14:anchorId="5D4C23CD" id="Group 13" o:spid="_x0000_s1034" style="position:absolute;margin-left:37.35pt;margin-top:283.15pt;width:517.9pt;height:167.55pt;z-index:251661312;mso-position-horizontal-relative:page;mso-position-vertical-relative:page" coordorigin="123,35715" coordsize="65776,21283" o:gfxdata="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">
-                <v:rect id="Rectangle 10" o:spid="_x0000_s1035" style="position:absolute;left:123;top:35715;width:65776;height:21283;visibility:visible;mso-wrap-style:square;v-text-anchor:middle" o:gfxdata="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" fillcolor="#fdc109" stroked="f" strokeweight="1pt"/>
+              <v:group w14:anchorId="5D4C23CD" id="Group 13" o:spid="_x0000_s1034" style="position:absolute;margin-left:37.35pt;margin-top:283.15pt;width:517.9pt;height:167.55pt;z-index:251661312;mso-position-horizontal-relative:page;mso-position-vertical-relative:page" coordorigin="123,35715" coordsize="65776,21283" o:gfxdata="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">
+                <v:rect id="Rectangle 10" o:spid="_x0000_s1035" style="position:absolute;left:123;top:35715;width:65776;height:21283;visibility:visible;mso-wrap-style:square;v-text-anchor:middle" o:gfxdata="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" fillcolor="#2e74b5 [2404]" stroked="f" strokeweight="1pt"/>
                 <v:shape id="TextBox 10" o:spid="_x0000_s1036" type="#_x0000_t202" style="position:absolute;left:23478;top:36992;width:19199;height:5660;visibility:visible;mso-wrap-style:none;v-text-anchor:middle" o:gfxdata="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" filled="f" stroked="f">
                   <v:textbox inset="1mm,1mm,1mm,1mm">
                     <w:txbxContent>
@@ -1098,7 +1158,29 @@
                             <w:sz w:val="28"/>
                             <w:szCs w:val="28"/>
                           </w:rPr>
-                          <w:t>{ing}</w:t>
+                          <w:t>{</w:t>
+                        </w:r>
+                        <w:proofErr w:type="spellStart"/>
+                        <w:r>
+                          <w:rPr>
+                            <w:rFonts w:ascii="Segoe UI" w:hAnsi="Segoe UI" w:cs="Segoe UI"/>
+                            <w:color w:val="000000" w:themeColor="text1"/>
+                            <w:kern w:val="24"/>
+                            <w:sz w:val="28"/>
+                            <w:szCs w:val="28"/>
+                          </w:rPr>
+                          <w:t>ing</w:t>
+                        </w:r>
+                        <w:proofErr w:type="spellEnd"/>
+                        <w:r>
+                          <w:rPr>
+                            <w:rFonts w:ascii="Segoe UI" w:hAnsi="Segoe UI" w:cs="Segoe UI"/>
+                            <w:color w:val="000000" w:themeColor="text1"/>
+                            <w:kern w:val="24"/>
+                            <w:sz w:val="28"/>
+                            <w:szCs w:val="28"/>
+                          </w:rPr>
+                          <w:t>}</w:t>
                         </w:r>
                       </w:p>
                     </w:txbxContent>

</xml_diff>

<commit_message>
Update template image size
</commit_message>
<xml_diff>
--- a/public/temp.docx
+++ b/public/temp.docx
@@ -144,7 +144,7 @@
                                 <w:bdr w:val="none" w:sz="0" w:space="0" w:color="auto" w:frame="1"/>
                                 <w:lang w:val="en-US"/>
                               </w:rPr>
-                              <w:t>10</w:t>
+                              <w:t>8</w:t>
                             </w:r>
                             <w:r>
                               <w:rPr>
@@ -300,7 +300,7 @@
                           <w:bdr w:val="none" w:sz="0" w:space="0" w:color="auto" w:frame="1"/>
                           <w:lang w:val="en-US"/>
                         </w:rPr>
-                        <w:t>10</w:t>
+                        <w:t>8</w:t>
                       </w:r>
                       <w:r>
                         <w:rPr>
@@ -416,7 +416,7 @@
           </mc:Choice>
           <mc:Fallback>
             <w:pict>
-              <v:rect w14:anchorId="503C1409" id="Rectangle 2" o:spid="_x0000_s1026" style="position:absolute;margin-left:400.7pt;margin-top:31.2pt;width:159.1pt;height:155.85pt;z-index:251659264;visibility:visible;mso-wrap-style:square;mso-wrap-distance-left:9pt;mso-wrap-distance-top:0;mso-wrap-distance-right:9pt;mso-wrap-distance-bottom:0;mso-position-horizontal:absolute;mso-position-horizontal-relative:text;mso-position-vertical:absolute;mso-position-vertical-relative:text;v-text-anchor:middle" o:gfxdata="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" filled="f" strokecolor="#747070 [1614]" strokeweight="3pt"/>
+              <v:rect w14:anchorId="17FDF50A" id="Rectangle 2" o:spid="_x0000_s1026" style="position:absolute;margin-left:400.7pt;margin-top:31.2pt;width:159.1pt;height:155.85pt;z-index:251659264;visibility:visible;mso-wrap-style:square;mso-wrap-distance-left:9pt;mso-wrap-distance-top:0;mso-wrap-distance-right:9pt;mso-wrap-distance-bottom:0;mso-position-horizontal:absolute;mso-position-horizontal-relative:text;mso-position-vertical:absolute;mso-position-vertical-relative:text;v-text-anchor:middle" o:gfxdata="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" filled="f" strokecolor="#747070 [1614]" strokeweight="3pt"/>
             </w:pict>
           </mc:Fallback>
         </mc:AlternateContent>

</xml_diff>